<commit_message>
Add Blockchain and Kubernetes certificates
</commit_message>
<xml_diff>
--- a/public/cariad-eccleston.docx
+++ b/public/cariad-eccleston.docx
@@ -127,7 +127,19 @@
         <w:rPr>
           <w:rStyle w:val="Strong"/>
         </w:rPr>
-        <w:t>experienced in AWS infrastructure, Python, C# and Node.js backends, and React.js frontends.</w:t>
+        <w:t xml:space="preserve">experienced in AWS infrastructure, Python, C# and </w:t>
+      </w:r>
+      <w:r>
+        <w:rPr>
+          <w:rStyle w:val="Strong"/>
+        </w:rPr>
+        <w:t>TypeScript/</w:t>
+      </w:r>
+      <w:r>
+        <w:rPr>
+          <w:rStyle w:val="Strong"/>
+        </w:rPr>
+        <w:t>Node.js backends, and React.js frontends.</w:t>
       </w:r>
     </w:p>
     <w:p>
@@ -345,7 +357,19 @@
         <w:pStyle w:val="ListParagraph"/>
       </w:pPr>
       <w:r>
-        <w:t>Built and deployed code via Docker, Lambda</w:t>
+        <w:t xml:space="preserve">Built and deployed code </w:t>
+      </w:r>
+      <w:r>
+        <w:t xml:space="preserve">as </w:t>
+      </w:r>
+      <w:r>
+        <w:t>Docker</w:t>
+      </w:r>
+      <w:r>
+        <w:t xml:space="preserve"> containers to</w:t>
+      </w:r>
+      <w:r>
+        <w:t xml:space="preserve"> Lambda</w:t>
       </w:r>
       <w:r>
         <w:t xml:space="preserve"> </w:t>
@@ -367,13 +391,7 @@
         <w:pStyle w:val="ListParagraph"/>
       </w:pPr>
       <w:r>
-        <w:t xml:space="preserve">Managed PostgreSQL Aurora database schemas with </w:t>
-      </w:r>
-      <w:r>
-        <w:t xml:space="preserve">Alembic and </w:t>
-      </w:r>
-      <w:r>
-        <w:t xml:space="preserve">ORM with </w:t>
+        <w:t xml:space="preserve">Managed PostgreSQL Aurora database schemas with Alembic and ORM with </w:t>
       </w:r>
       <w:proofErr w:type="spellStart"/>
       <w:r>
@@ -610,10 +628,28 @@
         </w:rPr>
       </w:pPr>
       <w:r>
-        <w:t xml:space="preserve">Developed and deployed SaaS platform microservices with </w:t>
-      </w:r>
-      <w:r>
-        <w:t>C#, Node.js and Golang.</w:t>
+        <w:t xml:space="preserve">Migrated a C# desktop application to </w:t>
+      </w:r>
+      <w:r>
+        <w:t>AWS</w:t>
+      </w:r>
+      <w:r>
+        <w:t xml:space="preserve">-native </w:t>
+      </w:r>
+      <w:r>
+        <w:t xml:space="preserve">SaaS with </w:t>
+      </w:r>
+      <w:r>
+        <w:t xml:space="preserve">C#, </w:t>
+      </w:r>
+      <w:r>
+        <w:t>TypeScript/</w:t>
+      </w:r>
+      <w:r>
+        <w:t>Node.js and Golang</w:t>
+      </w:r>
+      <w:r>
+        <w:t xml:space="preserve"> microservices.</w:t>
       </w:r>
     </w:p>
     <w:p>
@@ -633,7 +669,31 @@
         <w:t xml:space="preserve">AWS </w:t>
       </w:r>
       <w:r>
-        <w:t>infrastructure-as-code with Node.js, Python, Bash, PowerShell and Terraform</w:t>
+        <w:t>infrastructure-asd-code</w:t>
+      </w:r>
+      <w:r>
+        <w:t xml:space="preserve"> </w:t>
+      </w:r>
+      <w:r>
+        <w:t xml:space="preserve">via </w:t>
+      </w:r>
+      <w:r>
+        <w:t>Terraform</w:t>
+      </w:r>
+      <w:r>
+        <w:t xml:space="preserve"> and CloudFormation, with TypeScript/</w:t>
+      </w:r>
+      <w:r>
+        <w:t>Node.js, Python, Bash</w:t>
+      </w:r>
+      <w:r>
+        <w:t xml:space="preserve"> and</w:t>
+      </w:r>
+      <w:r>
+        <w:t xml:space="preserve"> PowerShell </w:t>
+      </w:r>
+      <w:r>
+        <w:t>tooling</w:t>
       </w:r>
       <w:r>
         <w:t>.</w:t>
@@ -710,13 +770,7 @@
         <w:pStyle w:val="Heading3"/>
       </w:pPr>
       <w:r>
-        <w:t xml:space="preserve">IBM </w:t>
-      </w:r>
-      <w:r>
-        <w:t>Full Stack Software</w:t>
-      </w:r>
-      <w:r>
-        <w:t xml:space="preserve"> Developer Professional Certificate</w:t>
+        <w:t>Blockchain Specialisation</w:t>
       </w:r>
     </w:p>
     <w:p>
@@ -729,9 +783,151 @@
         </w:rPr>
       </w:pPr>
       <w:r>
+        <w:t xml:space="preserve">Taught by </w:t>
+      </w:r>
+      <w:r>
+        <w:t>University at Buffalo</w:t>
+      </w:r>
+      <w:r>
+        <w:t xml:space="preserve"> • 2024 • </w:t>
+      </w:r>
+      <w:hyperlink r:id="rId12">
+        <w:r>
+          <w:rPr>
+            <w:rStyle w:val="Hyperlink"/>
+            <w:color w:val="4C94D8" w:themeColor="text2" w:themeTint="80"/>
+            <w:u w:val="none"/>
+          </w:rPr>
+          <w:t>verify at coursera.org/verify/specialization/5WE09CYQHMAI</w:t>
+        </w:r>
+      </w:hyperlink>
+    </w:p>
+    <w:p>
+      <w:pPr>
+        <w:pStyle w:val="ListParagraph"/>
+        <w:numPr>
+          <w:ilvl w:val="0"/>
+          <w:numId w:val="4"/>
+        </w:numPr>
+      </w:pPr>
+      <w:r>
+        <w:t>Learned about Blockchain, including Bitcoin and Ethereum</w:t>
+      </w:r>
+      <w:r>
+        <w:t>.</w:t>
+      </w:r>
+    </w:p>
+    <w:p>
+      <w:pPr>
+        <w:pStyle w:val="ListParagraph"/>
+        <w:numPr>
+          <w:ilvl w:val="0"/>
+          <w:numId w:val="4"/>
+        </w:numPr>
+      </w:pPr>
+      <w:r>
+        <w:t>Built and</w:t>
+      </w:r>
+      <w:r>
+        <w:t xml:space="preserve"> deployed</w:t>
+      </w:r>
+      <w:r>
+        <w:t xml:space="preserve"> a decentralised voting application with </w:t>
+      </w:r>
+      <w:r>
+        <w:t>Solidity Smart Contracts</w:t>
+      </w:r>
+      <w:r>
+        <w:t>.</w:t>
+      </w:r>
+    </w:p>
+    <w:p>
+      <w:pPr>
+        <w:pStyle w:val="Heading3"/>
+      </w:pPr>
+      <w:r>
+        <w:t>LFS250: Kubernetes and Cloud Native Essentials</w:t>
+      </w:r>
+    </w:p>
+    <w:p>
+      <w:pPr>
+        <w:pStyle w:val="Subheading3"/>
+        <w:rPr>
+          <w:rStyle w:val="Hyperlink"/>
+          <w:color w:val="595959" w:themeColor="text1" w:themeTint="A6"/>
+          <w:u w:val="none"/>
+        </w:rPr>
+      </w:pPr>
+      <w:r>
+        <w:t xml:space="preserve">Taught by </w:t>
+      </w:r>
+      <w:r>
+        <w:t>The Linux Foundation</w:t>
+      </w:r>
+      <w:r>
+        <w:t xml:space="preserve"> • 2024 • </w:t>
+      </w:r>
+      <w:hyperlink r:id="rId13">
+        <w:r>
+          <w:rPr>
+            <w:rStyle w:val="Hyperlink"/>
+            <w:color w:val="4C94D8" w:themeColor="text2" w:themeTint="80"/>
+            <w:u w:val="none"/>
+          </w:rPr>
+          <w:t>verify at credly.com</w:t>
+        </w:r>
+      </w:hyperlink>
+      <w:r>
+        <w:rPr>
+          <w:rStyle w:val="Hyperlink"/>
+          <w:color w:val="595959" w:themeColor="text1" w:themeTint="A6"/>
+          <w:u w:val="none"/>
+        </w:rPr>
+        <w:t xml:space="preserve"> </w:t>
+      </w:r>
+    </w:p>
+    <w:p>
+      <w:pPr>
+        <w:pStyle w:val="ListParagraph"/>
+        <w:numPr>
+          <w:ilvl w:val="0"/>
+          <w:numId w:val="4"/>
+        </w:numPr>
+      </w:pPr>
+      <w:r>
+        <w:t xml:space="preserve">Learned about </w:t>
+      </w:r>
+      <w:r>
+        <w:t>Kubernetes architecture and cloud-native observability.</w:t>
+      </w:r>
+    </w:p>
+    <w:p>
+      <w:pPr>
+        <w:pStyle w:val="Heading3"/>
+      </w:pPr>
+      <w:r>
+        <w:t xml:space="preserve">IBM </w:t>
+      </w:r>
+      <w:r>
+        <w:t>Full Stack Software</w:t>
+      </w:r>
+      <w:r>
+        <w:t xml:space="preserve"> Developer Professional Certificate</w:t>
+      </w:r>
+    </w:p>
+    <w:p>
+      <w:pPr>
+        <w:pStyle w:val="Subheading3"/>
+        <w:rPr>
+          <w:rStyle w:val="Hyperlink"/>
+          <w:color w:val="595959" w:themeColor="text1" w:themeTint="A6"/>
+          <w:u w:val="none"/>
+        </w:rPr>
+      </w:pPr>
+      <w:r>
         <w:t xml:space="preserve">Taught by IBM Skills Network Team • 2024 • </w:t>
       </w:r>
-      <w:hyperlink r:id="rId12">
+      <w:hyperlink r:id="rId14">
         <w:r>
           <w:rPr>
             <w:rStyle w:val="Hyperlink"/>
@@ -747,23 +943,7 @@
             <w:color w:val="4C94D8" w:themeColor="text2" w:themeTint="80"/>
             <w:u w:val="none"/>
           </w:rPr>
-          <w:t>p</w:t>
-        </w:r>
-        <w:r>
-          <w:rPr>
-            <w:rStyle w:val="Hyperlink"/>
-            <w:color w:val="4C94D8" w:themeColor="text2" w:themeTint="80"/>
-            <w:u w:val="none"/>
-          </w:rPr>
-          <w:t>r</w:t>
-        </w:r>
-        <w:r>
-          <w:rPr>
-            <w:rStyle w:val="Hyperlink"/>
-            <w:color w:val="4C94D8" w:themeColor="text2" w:themeTint="80"/>
-            <w:u w:val="none"/>
-          </w:rPr>
-          <w:t>ofessional-cert</w:t>
+          <w:t>professional-cert</w:t>
         </w:r>
         <w:proofErr w:type="gramEnd"/>
         <w:r>
@@ -790,24 +970,6 @@
     </w:p>
     <w:p>
       <w:pPr>
-        <w:pStyle w:val="ListParagraph"/>
-        <w:numPr>
-          <w:ilvl w:val="0"/>
-          <w:numId w:val="4"/>
-        </w:numPr>
-      </w:pPr>
-      <w:r>
-        <w:t>Gained experience with Kubernetes</w:t>
-      </w:r>
-      <w:r>
-        <w:t xml:space="preserve"> </w:t>
-      </w:r>
-      <w:r>
-        <w:t>and deployed containerised microservices to IBM Cloud.</w:t>
-      </w:r>
-    </w:p>
-    <w:p>
-      <w:pPr>
         <w:pStyle w:val="Heading3"/>
       </w:pPr>
       <w:r>
@@ -841,7 +1003,7 @@
       <w:r>
         <w:t xml:space="preserve"> </w:t>
       </w:r>
-      <w:hyperlink r:id="rId13">
+      <w:hyperlink r:id="rId15">
         <w:r>
           <w:rPr>
             <w:rStyle w:val="Hyperlink"/>
@@ -879,18 +1041,6 @@
         </w:numPr>
       </w:pPr>
       <w:r>
-        <w:t xml:space="preserve">Explored Hugging Face and a range of models. </w:t>
-      </w:r>
-    </w:p>
-    <w:p>
-      <w:pPr>
-        <w:pStyle w:val="ListParagraph"/>
-        <w:numPr>
-          <w:ilvl w:val="0"/>
-          <w:numId w:val="4"/>
-        </w:numPr>
-      </w:pPr>
-      <w:r>
         <w:t xml:space="preserve">Gained experience using Pandas and NumPy for data science. </w:t>
       </w:r>
     </w:p>
@@ -926,7 +1076,7 @@
       <w:r>
         <w:t xml:space="preserve">Taught by Meta • 2024 • </w:t>
       </w:r>
-      <w:hyperlink r:id="rId14">
+      <w:hyperlink r:id="rId16">
         <w:r>
           <w:rPr>
             <w:rStyle w:val="Hyperlink"/>
@@ -1001,7 +1151,7 @@
       <w:r>
         <w:t xml:space="preserve">I maintain and contribute to many open-source projects on GitHub at </w:t>
       </w:r>
-      <w:hyperlink r:id="rId15">
+      <w:hyperlink r:id="rId17">
         <w:r>
           <w:rPr>
             <w:rStyle w:val="Hyperlink"/>
@@ -1015,9 +1165,36 @@
     </w:p>
     <w:p>
       <w:r>
+        <w:t xml:space="preserve">I developed my homepage at </w:t>
+      </w:r>
+      <w:hyperlink r:id="rId18" w:history="1">
+        <w:r>
+          <w:rPr>
+            <w:rStyle w:val="Hyperlink"/>
+          </w:rPr>
+          <w:t>cariad.earth</w:t>
+        </w:r>
+      </w:hyperlink>
+      <w:r>
+        <w:t xml:space="preserve"> (</w:t>
+      </w:r>
+      <w:hyperlink r:id="rId19" w:history="1">
+        <w:r>
+          <w:rPr>
+            <w:rStyle w:val="Hyperlink"/>
+          </w:rPr>
+          <w:t>github.com/cariad/cariad.earth</w:t>
+        </w:r>
+      </w:hyperlink>
+      <w:r>
+        <w:t xml:space="preserve">) in TypeScript and React.js. </w:t>
+      </w:r>
+    </w:p>
+    <w:p>
+      <w:r>
         <w:t xml:space="preserve">In 2021, I earned a </w:t>
       </w:r>
-      <w:hyperlink r:id="rId16">
+      <w:hyperlink r:id="rId20">
         <w:r>
           <w:rPr>
             <w:rStyle w:val="Hyperlink"/>
@@ -1031,7 +1208,7 @@
       <w:r>
         <w:t xml:space="preserve"> </w:t>
       </w:r>
-      <w:hyperlink r:id="rId17">
+      <w:hyperlink r:id="rId21">
         <w:r>
           <w:rPr>
             <w:rStyle w:val="Hyperlink"/>
@@ -1047,7 +1224,7 @@
       <w:r>
         <w:t xml:space="preserve">In 2022, I released </w:t>
       </w:r>
-      <w:hyperlink r:id="rId18">
+      <w:hyperlink r:id="rId22">
         <w:r>
           <w:rPr>
             <w:rStyle w:val="Hyperlink"/>
@@ -1058,7 +1235,7 @@
       <w:r>
         <w:t xml:space="preserve"> (</w:t>
       </w:r>
-      <w:hyperlink r:id="rId19">
+      <w:hyperlink r:id="rId23">
         <w:r>
           <w:rPr>
             <w:rStyle w:val="Hyperlink"/>
@@ -1081,7 +1258,7 @@
       <w:r>
         <w:t xml:space="preserve">by </w:t>
       </w:r>
-      <w:hyperlink r:id="rId20">
+      <w:hyperlink r:id="rId24">
         <w:r>
           <w:rPr>
             <w:rStyle w:val="Hyperlink"/>
@@ -1092,7 +1269,7 @@
       <w:r>
         <w:t xml:space="preserve">, </w:t>
       </w:r>
-      <w:hyperlink r:id="rId21">
+      <w:hyperlink r:id="rId25">
         <w:r>
           <w:rPr>
             <w:rStyle w:val="Hyperlink"/>
@@ -1103,117 +1280,25 @@
       <w:r>
         <w:t xml:space="preserve"> and </w:t>
       </w:r>
-      <w:hyperlink r:id="rId22">
+      <w:hyperlink r:id="rId26">
         <w:r>
           <w:rPr>
             <w:rStyle w:val="Hyperlink"/>
           </w:rPr>
-          <w:t>Gam</w:t>
-        </w:r>
-        <w:r>
-          <w:rPr>
-            <w:rStyle w:val="Hyperlink"/>
-          </w:rPr>
-          <w:t>e</w:t>
-        </w:r>
-        <w:r>
-          <w:rPr>
-            <w:rStyle w:val="Hyperlink"/>
-          </w:rPr>
-          <w:t>Rant</w:t>
+          <w:t>GameRant</w:t>
         </w:r>
       </w:hyperlink>
       <w:r>
         <w:t>.</w:t>
       </w:r>
     </w:p>
-    <w:p>
-      <w:pPr>
-        <w:pStyle w:val="Heading2"/>
-        <w:rPr>
-          <w:rFonts w:ascii="-apple-system" w:eastAsia="-apple-system" w:hAnsi="-apple-system" w:cs="-apple-system"/>
-          <w:color w:val="1C2024"/>
-          <w:sz w:val="24"/>
-          <w:szCs w:val="24"/>
-        </w:rPr>
-      </w:pPr>
-      <w:r>
-        <w:t>Conferences</w:t>
-      </w:r>
-    </w:p>
-    <w:p>
-      <w:pPr>
-        <w:pStyle w:val="Heading3"/>
-      </w:pPr>
-      <w:proofErr w:type="spellStart"/>
-      <w:r>
-        <w:t>TechExeter</w:t>
-      </w:r>
-      <w:proofErr w:type="spellEnd"/>
-      <w:r>
-        <w:t xml:space="preserve"> Conference</w:t>
-      </w:r>
-    </w:p>
-    <w:p>
-      <w:pPr>
-        <w:pStyle w:val="Subheading3"/>
-      </w:pPr>
-      <w:r>
-        <w:t>Exeter, 2019</w:t>
-      </w:r>
-    </w:p>
-    <w:p>
-      <w:r>
-        <w:t>I hosted a talk about managing KMS customer keys in Amazon Web Services, some best practices for their IAM policies, and how to use those keys with Secrets Manager to manage credentials for RDS databases.</w:t>
-      </w:r>
-    </w:p>
-    <w:p>
-      <w:pPr>
-        <w:pStyle w:val="Heading3"/>
-      </w:pPr>
-      <w:r>
-        <w:t>AWS User Groups</w:t>
-      </w:r>
-    </w:p>
-    <w:p>
-      <w:pPr>
-        <w:pStyle w:val="Subheading3"/>
-      </w:pPr>
-      <w:r>
-        <w:t>London Docklands &amp; Nottingham, 2016-2019</w:t>
-      </w:r>
-    </w:p>
-    <w:p>
-      <w:pPr>
-        <w:spacing w:before="0"/>
-      </w:pPr>
-      <w:r>
-        <w:t xml:space="preserve">I was invited by colleagues at Thomson Reuters across the UK to talk at their local AWS User Groups about </w:t>
-      </w:r>
-      <w:r>
-        <w:t>our</w:t>
-      </w:r>
-      <w:r>
-        <w:t xml:space="preserve"> challenges and strategies </w:t>
-      </w:r>
-      <w:r>
-        <w:t>while</w:t>
-      </w:r>
-      <w:r>
-        <w:t xml:space="preserve"> migrating our SaaS platform from on-premises hardware into A</w:t>
-      </w:r>
-      <w:r>
-        <w:t>WS</w:t>
-      </w:r>
-      <w:r>
-        <w:t>.</w:t>
-      </w:r>
-    </w:p>
     <w:sectPr>
-      <w:headerReference w:type="even" r:id="rId23"/>
-      <w:headerReference w:type="default" r:id="rId24"/>
-      <w:footerReference w:type="default" r:id="rId25"/>
-      <w:headerReference w:type="first" r:id="rId26"/>
+      <w:headerReference w:type="even" r:id="rId27"/>
+      <w:headerReference w:type="default" r:id="rId28"/>
+      <w:footerReference w:type="even" r:id="rId29"/>
+      <w:footerReference w:type="default" r:id="rId30"/>
+      <w:headerReference w:type="first" r:id="rId31"/>
+      <w:footerReference w:type="first" r:id="rId32"/>
       <w:pgSz w:w="12240" w:h="15840"/>
       <w:pgMar w:top="720" w:right="720" w:bottom="720" w:left="720" w:header="0" w:footer="0" w:gutter="0"/>
       <w:cols w:space="720"/>
@@ -1256,6 +1341,16 @@
 </file>
 
 <file path=word/footer1.xml><?xml version="1.0" encoding="utf-8"?>
+<w:ftr xmlns:wpc="http://schemas.microsoft.com/office/word/2010/wordprocessingCanvas" xmlns:cx="http://schemas.microsoft.com/office/drawing/2014/chartex" xmlns:cx1="http://schemas.microsoft.com/office/drawing/2015/9/8/chartex" xmlns:cx2="http://schemas.microsoft.com/office/drawing/2015/10/21/chartex" xmlns:cx3="http://schemas.microsoft.com/office/drawing/2016/5/9/chartex" xmlns:cx4="http://schemas.microsoft.com/office/drawing/2016/5/10/chartex" xmlns:cx5="http://schemas.microsoft.com/office/drawing/2016/5/11/chartex" xmlns:cx6="http://schemas.microsoft.com/office/drawing/2016/5/12/chartex" xmlns:cx7="http://schemas.microsoft.com/office/drawing/2016/5/13/chartex" xmlns:cx8="http://schemas.microsoft.com/office/drawing/2016/5/14/chartex" xmlns:mc="http://schemas.openxmlformats.org/markup-compatibility/2006" xmlns:aink="http://schemas.microsoft.com/office/drawing/2016/ink" xmlns:am3d="http://schemas.microsoft.com/office/drawing/2017/model3d" xmlns:o="urn:schemas-microsoft-com:office:office" xmlns:oel="http://schemas.microsoft.com/office/2019/extlst" xmlns:r="http://schemas.openxmlformats.org/officeDocument/2006/relationships" xmlns:m="http://schemas.openxmlformats.org/officeDocument/2006/math" xmlns:v="urn:schemas-microsoft-com:vml" xmlns:wp14="http://schemas.microsoft.com/office/word/2010/wordprocessingDrawing" xmlns:wp="http://schemas.openxmlformats.org/drawingml/2006/wordprocessingDrawing" xmlns:w10="urn:schemas-microsoft-com:office:word" xmlns:w="http://schemas.openxmlformats.org/wordprocessingml/2006/main" xmlns:w14="http://schemas.microsoft.com/office/word/2010/wordml" xmlns:w15="http://schemas.microsoft.com/office/word/2012/wordml" xmlns:w16cex="http://schemas.microsoft.com/office/word/2018/wordml/cex" xmlns:w16cid="http://schemas.microsoft.com/office/word/2016/wordml/cid" xmlns:w16="http://schemas.microsoft.com/office/word/2018/wordml" xmlns:w16du="http://schemas.microsoft.com/office/word/2023/wordml/word16du" xmlns:w16sdtdh="http://schemas.microsoft.com/office/word/2020/wordml/sdtdatahash" xmlns:w16se="http://schemas.microsoft.com/office/word/2015/wordml/symex" xmlns:wpg="http://schemas.microsoft.com/office/word/2010/wordprocessingGroup" xmlns:wpi="http://schemas.microsoft.com/office/word/2010/wordprocessingInk" xmlns:wne="http://schemas.microsoft.com/office/word/2006/wordml" xmlns:wps="http://schemas.microsoft.com/office/word/2010/wordprocessingShape" mc:Ignorable="w14 w15 w16se w16cid w16 w16cex w16sdtdh w16du wp14">
+  <w:p>
+    <w:pPr>
+      <w:pStyle w:val="Footer"/>
+    </w:pPr>
+  </w:p>
+</w:ftr>
+</file>
+
+<file path=word/footer2.xml><?xml version="1.0" encoding="utf-8"?>
 <w:ftr xmlns:wpc="http://schemas.microsoft.com/office/word/2010/wordprocessingCanvas" xmlns:cx="http://schemas.microsoft.com/office/drawing/2014/chartex" xmlns:cx1="http://schemas.microsoft.com/office/drawing/2015/9/8/chartex" xmlns:cx2="http://schemas.microsoft.com/office/drawing/2015/10/21/chartex" xmlns:cx3="http://schemas.microsoft.com/office/drawing/2016/5/9/chartex" xmlns:cx4="http://schemas.microsoft.com/office/drawing/2016/5/10/chartex" xmlns:cx5="http://schemas.microsoft.com/office/drawing/2016/5/11/chartex" xmlns:cx6="http://schemas.microsoft.com/office/drawing/2016/5/12/chartex" xmlns:cx7="http://schemas.microsoft.com/office/drawing/2016/5/13/chartex" xmlns:cx8="http://schemas.microsoft.com/office/drawing/2016/5/14/chartex" xmlns:mc="http://schemas.openxmlformats.org/markup-compatibility/2006" xmlns:aink="http://schemas.microsoft.com/office/drawing/2016/ink" xmlns:am3d="http://schemas.microsoft.com/office/drawing/2017/model3d" xmlns:o="urn:schemas-microsoft-com:office:office" xmlns:oel="http://schemas.microsoft.com/office/2019/extlst" xmlns:r="http://schemas.openxmlformats.org/officeDocument/2006/relationships" xmlns:m="http://schemas.openxmlformats.org/officeDocument/2006/math" xmlns:v="urn:schemas-microsoft-com:vml" xmlns:wp14="http://schemas.microsoft.com/office/word/2010/wordprocessingDrawing" xmlns:wp="http://schemas.openxmlformats.org/drawingml/2006/wordprocessingDrawing" xmlns:w10="urn:schemas-microsoft-com:office:word" xmlns:w="http://schemas.openxmlformats.org/wordprocessingml/2006/main" xmlns:w14="http://schemas.microsoft.com/office/word/2010/wordml" xmlns:w15="http://schemas.microsoft.com/office/word/2012/wordml" xmlns:w16cex="http://schemas.microsoft.com/office/word/2018/wordml/cex" xmlns:w16cid="http://schemas.microsoft.com/office/word/2016/wordml/cid" xmlns:w16="http://schemas.microsoft.com/office/word/2018/wordml" xmlns:w16du="http://schemas.microsoft.com/office/word/2023/wordml/word16du" xmlns:w16sdtdh="http://schemas.microsoft.com/office/word/2020/wordml/sdtdatahash" xmlns:w16se="http://schemas.microsoft.com/office/word/2015/wordml/symex" xmlns:wpg="http://schemas.microsoft.com/office/word/2010/wordprocessingGroup" xmlns:wpi="http://schemas.microsoft.com/office/word/2010/wordprocessingInk" xmlns:wne="http://schemas.microsoft.com/office/word/2006/wordml" xmlns:wps="http://schemas.microsoft.com/office/word/2010/wordprocessingShape" mc:Ignorable="w14 w15 w16se w16cid w16 w16cex w16sdtdh w16du wp14">
   <w:tbl>
     <w:tblPr>
@@ -1308,6 +1403,16 @@
       </w:tc>
     </w:tr>
   </w:tbl>
+  <w:p>
+    <w:pPr>
+      <w:pStyle w:val="Footer"/>
+    </w:pPr>
+  </w:p>
+</w:ftr>
+</file>
+
+<file path=word/footer3.xml><?xml version="1.0" encoding="utf-8"?>
+<w:ftr xmlns:wpc="http://schemas.microsoft.com/office/word/2010/wordprocessingCanvas" xmlns:cx="http://schemas.microsoft.com/office/drawing/2014/chartex" xmlns:cx1="http://schemas.microsoft.com/office/drawing/2015/9/8/chartex" xmlns:cx2="http://schemas.microsoft.com/office/drawing/2015/10/21/chartex" xmlns:cx3="http://schemas.microsoft.com/office/drawing/2016/5/9/chartex" xmlns:cx4="http://schemas.microsoft.com/office/drawing/2016/5/10/chartex" xmlns:cx5="http://schemas.microsoft.com/office/drawing/2016/5/11/chartex" xmlns:cx6="http://schemas.microsoft.com/office/drawing/2016/5/12/chartex" xmlns:cx7="http://schemas.microsoft.com/office/drawing/2016/5/13/chartex" xmlns:cx8="http://schemas.microsoft.com/office/drawing/2016/5/14/chartex" xmlns:mc="http://schemas.openxmlformats.org/markup-compatibility/2006" xmlns:aink="http://schemas.microsoft.com/office/drawing/2016/ink" xmlns:am3d="http://schemas.microsoft.com/office/drawing/2017/model3d" xmlns:o="urn:schemas-microsoft-com:office:office" xmlns:oel="http://schemas.microsoft.com/office/2019/extlst" xmlns:r="http://schemas.openxmlformats.org/officeDocument/2006/relationships" xmlns:m="http://schemas.openxmlformats.org/officeDocument/2006/math" xmlns:v="urn:schemas-microsoft-com:vml" xmlns:wp14="http://schemas.microsoft.com/office/word/2010/wordprocessingDrawing" xmlns:wp="http://schemas.openxmlformats.org/drawingml/2006/wordprocessingDrawing" xmlns:w10="urn:schemas-microsoft-com:office:word" xmlns:w="http://schemas.openxmlformats.org/wordprocessingml/2006/main" xmlns:w14="http://schemas.microsoft.com/office/word/2010/wordml" xmlns:w15="http://schemas.microsoft.com/office/word/2012/wordml" xmlns:w16cex="http://schemas.microsoft.com/office/word/2018/wordml/cex" xmlns:w16cid="http://schemas.microsoft.com/office/word/2016/wordml/cid" xmlns:w16="http://schemas.microsoft.com/office/word/2018/wordml" xmlns:w16du="http://schemas.microsoft.com/office/word/2023/wordml/word16du" xmlns:w16sdtdh="http://schemas.microsoft.com/office/word/2020/wordml/sdtdatahash" xmlns:w16se="http://schemas.microsoft.com/office/word/2015/wordml/symex" xmlns:wpg="http://schemas.microsoft.com/office/word/2010/wordprocessingGroup" xmlns:wpi="http://schemas.microsoft.com/office/word/2010/wordprocessingInk" xmlns:wne="http://schemas.microsoft.com/office/word/2006/wordml" xmlns:wps="http://schemas.microsoft.com/office/word/2010/wordprocessingShape" mc:Ignorable="w14 w15 w16se w16cid w16 w16cex w16sdtdh w16du wp14">
   <w:p>
     <w:pPr>
       <w:pStyle w:val="Footer"/>
@@ -3624,7 +3729,6 @@
   <w:style w:type="character" w:default="1" w:styleId="DefaultParagraphFont">
     <w:name w:val="Default Paragraph Font"/>
     <w:uiPriority w:val="1"/>
-    <w:semiHidden/>
     <w:unhideWhenUsed/>
   </w:style>
   <w:style w:type="table" w:default="1" w:styleId="TableNormal">
@@ -4274,6 +4378,18 @@
         <w:numId w:val="14"/>
       </w:numPr>
     </w:pPr>
+  </w:style>
+  <w:style w:type="character" w:styleId="UnresolvedMention">
+    <w:name w:val="Unresolved Mention"/>
+    <w:basedOn w:val="DefaultParagraphFont"/>
+    <w:uiPriority w:val="99"/>
+    <w:semiHidden/>
+    <w:unhideWhenUsed/>
+    <w:rsid w:val="009C6CC1"/>
+    <w:rPr>
+      <w:color w:val="605E5C"/>
+      <w:shd w:val="clear" w:color="auto" w:fill="E1DFDD"/>
+    </w:rPr>
   </w:style>
 </w:styles>
 </file>

</xml_diff>